<commit_message>
added some notes in blu
</commit_message>
<xml_diff>
--- a/Documents/specs/GME_RS_FW_Eng.docx
+++ b/Documents/specs/GME_RS_FW_Eng.docx
@@ -618,7 +618,7 @@
         </w:rPr>
       </w:pPr>
       <w:bookmarkStart w:id="1" w:name="_Toc197230190"/>
-      <w:bookmarkStart w:id="2" w:name="_Toc19528791"/>
+      <w:bookmarkStart w:id="2" w:name="_Toc19535512"/>
       <w:r>
         <w:rPr>
           <w:rFonts w:ascii="Verdana" w:hAnsi="Verdana"/>
@@ -667,30 +667,14 @@
         </w:rPr>
         <w:fldChar w:fldCharType="separate"/>
       </w:r>
-      <w:hyperlink w:anchor="_Toc19528791" w:history="1">
+      <w:hyperlink w:anchor="_Toc19535512" w:history="1">
         <w:r>
           <w:rPr>
             <w:rStyle w:val="Collegamentoipertestuale"/>
             <w:noProof/>
             <w:lang w:val="en-GB"/>
           </w:rPr>
-          <w:t>Ind</w:t>
-        </w:r>
-        <w:r>
-          <w:rPr>
-            <w:rStyle w:val="Collegamentoipertestuale"/>
-            <w:noProof/>
-            <w:lang w:val="en-GB"/>
-          </w:rPr>
-          <w:t>e</w:t>
-        </w:r>
-        <w:r>
-          <w:rPr>
-            <w:rStyle w:val="Collegamentoipertestuale"/>
-            <w:noProof/>
-            <w:lang w:val="en-GB"/>
-          </w:rPr>
-          <w:t>x</w:t>
+          <w:t>Index</w:t>
         </w:r>
         <w:r>
           <w:rPr>
@@ -711,7 +695,7 @@
             <w:noProof/>
             <w:webHidden/>
           </w:rPr>
-          <w:instrText xml:space="preserve"> PAGEREF _Toc19528791 \h </w:instrText>
+          <w:instrText xml:space="preserve"> PAGEREF _Toc19535512 \h </w:instrText>
         </w:r>
         <w:r>
           <w:rPr>
@@ -758,7 +742,7 @@
           <w:lang w:val="it-IT" w:eastAsia="it-IT"/>
         </w:rPr>
       </w:pPr>
-      <w:hyperlink w:anchor="_Toc19528792" w:history="1">
+      <w:hyperlink w:anchor="_Toc19535513" w:history="1">
         <w:r>
           <w:rPr>
             <w:rStyle w:val="Collegamentoipertestuale"/>
@@ -786,7 +770,7 @@
             <w:noProof/>
             <w:webHidden/>
           </w:rPr>
-          <w:instrText xml:space="preserve"> PAGEREF _Toc19528792 \h </w:instrText>
+          <w:instrText xml:space="preserve"> PAGEREF _Toc19535513 \h </w:instrText>
         </w:r>
         <w:r>
           <w:rPr>
@@ -834,7 +818,7 @@
           <w:lang w:val="it-IT" w:eastAsia="it-IT"/>
         </w:rPr>
       </w:pPr>
-      <w:hyperlink w:anchor="_Toc19528793" w:history="1">
+      <w:hyperlink w:anchor="_Toc19535514" w:history="1">
         <w:r>
           <w:rPr>
             <w:rStyle w:val="Collegamentoipertestuale"/>
@@ -880,7 +864,7 @@
             <w:noProof/>
             <w:webHidden/>
           </w:rPr>
-          <w:instrText xml:space="preserve"> PAGEREF _Toc19528793 \h </w:instrText>
+          <w:instrText xml:space="preserve"> PAGEREF _Toc19535514 \h </w:instrText>
         </w:r>
         <w:r>
           <w:rPr>
@@ -928,7 +912,7 @@
           <w:lang w:val="it-IT" w:eastAsia="it-IT"/>
         </w:rPr>
       </w:pPr>
-      <w:hyperlink w:anchor="_Toc19528794" w:history="1">
+      <w:hyperlink w:anchor="_Toc19535515" w:history="1">
         <w:r>
           <w:rPr>
             <w:rStyle w:val="Collegamentoipertestuale"/>
@@ -980,7 +964,7 @@
             <w:noProof/>
             <w:webHidden/>
           </w:rPr>
-          <w:instrText xml:space="preserve"> PAGEREF _Toc19528794 \h </w:instrText>
+          <w:instrText xml:space="preserve"> PAGEREF _Toc19535515 \h </w:instrText>
         </w:r>
         <w:r>
           <w:rPr>
@@ -1028,7 +1012,7 @@
           <w:lang w:val="it-IT" w:eastAsia="it-IT"/>
         </w:rPr>
       </w:pPr>
-      <w:hyperlink w:anchor="_Toc19528795" w:history="1">
+      <w:hyperlink w:anchor="_Toc19535516" w:history="1">
         <w:r>
           <w:rPr>
             <w:rStyle w:val="Collegamentoipertestuale"/>
@@ -1081,7 +1065,7 @@
             <w:noProof/>
             <w:webHidden/>
           </w:rPr>
-          <w:instrText xml:space="preserve"> PAGEREF _Toc19528795 \h </w:instrText>
+          <w:instrText xml:space="preserve"> PAGEREF _Toc19535516 \h </w:instrText>
         </w:r>
         <w:r>
           <w:rPr>
@@ -1129,7 +1113,7 @@
           <w:lang w:val="it-IT" w:eastAsia="it-IT"/>
         </w:rPr>
       </w:pPr>
-      <w:hyperlink w:anchor="_Toc19528796" w:history="1">
+      <w:hyperlink w:anchor="_Toc19535517" w:history="1">
         <w:r>
           <w:rPr>
             <w:rStyle w:val="Collegamentoipertestuale"/>
@@ -1176,7 +1160,7 @@
             <w:noProof/>
             <w:webHidden/>
           </w:rPr>
-          <w:instrText xml:space="preserve"> PAGEREF _Toc19528796 \h </w:instrText>
+          <w:instrText xml:space="preserve"> PAGEREF _Toc19535517 \h </w:instrText>
         </w:r>
         <w:r>
           <w:rPr>
@@ -1224,7 +1208,7 @@
           <w:lang w:val="it-IT" w:eastAsia="it-IT"/>
         </w:rPr>
       </w:pPr>
-      <w:hyperlink w:anchor="_Toc19528797" w:history="1">
+      <w:hyperlink w:anchor="_Toc19535518" w:history="1">
         <w:r>
           <w:rPr>
             <w:rStyle w:val="Collegamentoipertestuale"/>
@@ -1276,7 +1260,7 @@
             <w:noProof/>
             <w:webHidden/>
           </w:rPr>
-          <w:instrText xml:space="preserve"> PAGEREF _Toc19528797 \h </w:instrText>
+          <w:instrText xml:space="preserve"> PAGEREF _Toc19535518 \h </w:instrText>
         </w:r>
         <w:r>
           <w:rPr>
@@ -1324,7 +1308,7 @@
           <w:lang w:val="it-IT" w:eastAsia="it-IT"/>
         </w:rPr>
       </w:pPr>
-      <w:hyperlink w:anchor="_Toc19528798" w:history="1">
+      <w:hyperlink w:anchor="_Toc19535519" w:history="1">
         <w:r>
           <w:rPr>
             <w:rStyle w:val="Collegamentoipertestuale"/>
@@ -1376,7 +1360,7 @@
             <w:noProof/>
             <w:webHidden/>
           </w:rPr>
-          <w:instrText xml:space="preserve"> PAGEREF _Toc19528798 \h </w:instrText>
+          <w:instrText xml:space="preserve"> PAGEREF _Toc19535519 \h </w:instrText>
         </w:r>
         <w:r>
           <w:rPr>
@@ -1424,7 +1408,7 @@
           <w:lang w:val="it-IT" w:eastAsia="it-IT"/>
         </w:rPr>
       </w:pPr>
-      <w:hyperlink w:anchor="_Toc19528799" w:history="1">
+      <w:hyperlink w:anchor="_Toc19535520" w:history="1">
         <w:r>
           <w:rPr>
             <w:rStyle w:val="Collegamentoipertestuale"/>
@@ -1476,7 +1460,7 @@
             <w:noProof/>
             <w:webHidden/>
           </w:rPr>
-          <w:instrText xml:space="preserve"> PAGEREF _Toc19528799 \h </w:instrText>
+          <w:instrText xml:space="preserve"> PAGEREF _Toc19535520 \h </w:instrText>
         </w:r>
         <w:r>
           <w:rPr>
@@ -1524,7 +1508,7 @@
           <w:lang w:val="it-IT" w:eastAsia="it-IT"/>
         </w:rPr>
       </w:pPr>
-      <w:hyperlink w:anchor="_Toc19528800" w:history="1">
+      <w:hyperlink w:anchor="_Toc19535521" w:history="1">
         <w:r>
           <w:rPr>
             <w:rStyle w:val="Collegamentoipertestuale"/>
@@ -1570,7 +1554,7 @@
             <w:noProof/>
             <w:webHidden/>
           </w:rPr>
-          <w:instrText xml:space="preserve"> PAGEREF _Toc19528800 \h </w:instrText>
+          <w:instrText xml:space="preserve"> PAGEREF _Toc19535521 \h </w:instrText>
         </w:r>
         <w:r>
           <w:rPr>
@@ -1618,7 +1602,7 @@
           <w:lang w:val="it-IT" w:eastAsia="it-IT"/>
         </w:rPr>
       </w:pPr>
-      <w:hyperlink w:anchor="_Toc19528801" w:history="1">
+      <w:hyperlink w:anchor="_Toc19535522" w:history="1">
         <w:r>
           <w:rPr>
             <w:rStyle w:val="Collegamentoipertestuale"/>
@@ -1649,7 +1633,7 @@
             <w:rStyle w:val="Collegamentoipertestuale"/>
             <w:noProof/>
           </w:rPr>
-          <w:t>File system management</w:t>
+          <w:t>Real-time OS</w:t>
         </w:r>
         <w:r>
           <w:rPr>
@@ -1670,7 +1654,7 @@
             <w:noProof/>
             <w:webHidden/>
           </w:rPr>
-          <w:instrText xml:space="preserve"> PAGEREF _Toc19528801 \h </w:instrText>
+          <w:instrText xml:space="preserve"> PAGEREF _Toc19535522 \h </w:instrText>
         </w:r>
         <w:r>
           <w:rPr>
@@ -1703,35 +1687,40 @@
     </w:p>
     <w:p>
       <w:pPr>
-        <w:pStyle w:val="Sommario1"/>
+        <w:pStyle w:val="Sommario2"/>
         <w:tabs>
-          <w:tab w:val="left" w:pos="480"/>
+          <w:tab w:val="left" w:pos="960"/>
           <w:tab w:val="right" w:leader="dot" w:pos="9062"/>
         </w:tabs>
         <w:rPr>
           <w:rFonts w:asciiTheme="minorHAnsi" w:eastAsiaTheme="minorEastAsia" w:hAnsiTheme="minorHAnsi" w:cstheme="minorBidi"/>
-          <w:b w:val="0"/>
-          <w:bCs w:val="0"/>
+          <w:i w:val="0"/>
+          <w:iCs w:val="0"/>
           <w:noProof/>
           <w:sz w:val="22"/>
           <w:szCs w:val="22"/>
           <w:lang w:val="it-IT" w:eastAsia="it-IT"/>
         </w:rPr>
       </w:pPr>
-      <w:hyperlink w:anchor="_Toc19528802" w:history="1">
+      <w:hyperlink w:anchor="_Toc19535523" w:history="1">
         <w:r>
           <w:rPr>
             <w:rStyle w:val="Collegamentoipertestuale"/>
             <w:noProof/>
-            <w:lang w:val="it-IT"/>
+            <w14:scene3d>
+              <w14:camera w14:prst="orthographicFront"/>
+              <w14:lightRig w14:rig="threePt" w14:dir="t">
+                <w14:rot w14:lat="0" w14:lon="0" w14:rev="0"/>
+              </w14:lightRig>
+            </w14:scene3d>
           </w:rPr>
-          <w:t>4</w:t>
+          <w:t>3.2</w:t>
         </w:r>
         <w:r>
           <w:rPr>
             <w:rFonts w:asciiTheme="minorHAnsi" w:eastAsiaTheme="minorEastAsia" w:hAnsiTheme="minorHAnsi" w:cstheme="minorBidi"/>
-            <w:b w:val="0"/>
-            <w:bCs w:val="0"/>
+            <w:i w:val="0"/>
+            <w:iCs w:val="0"/>
             <w:noProof/>
             <w:sz w:val="22"/>
             <w:szCs w:val="22"/>
@@ -1743,25 +1732,8 @@
           <w:rPr>
             <w:rStyle w:val="Collegamentoipertestuale"/>
             <w:noProof/>
-            <w:lang w:val="it-IT"/>
           </w:rPr>
-          <w:t>Interfa</w:t>
-        </w:r>
-        <w:r>
-          <w:rPr>
-            <w:rStyle w:val="Collegamentoipertestuale"/>
-            <w:noProof/>
-            <w:lang w:val="it-IT"/>
-          </w:rPr>
-          <w:t>c</w:t>
-        </w:r>
-        <w:r>
-          <w:rPr>
-            <w:rStyle w:val="Collegamentoipertestuale"/>
-            <w:noProof/>
-            <w:lang w:val="it-IT"/>
-          </w:rPr>
-          <w:t>cia WiFi</w:t>
+          <w:t>File system</w:t>
         </w:r>
         <w:r>
           <w:rPr>
@@ -1782,7 +1754,7 @@
             <w:noProof/>
             <w:webHidden/>
           </w:rPr>
-          <w:instrText xml:space="preserve"> PAGEREF _Toc19528802 \h </w:instrText>
+          <w:instrText xml:space="preserve"> PAGEREF _Toc19535523 \h </w:instrText>
         </w:r>
         <w:r>
           <w:rPr>
@@ -1802,7 +1774,7 @@
             <w:noProof/>
             <w:webHidden/>
           </w:rPr>
-          <w:t>10</w:t>
+          <w:t>9</w:t>
         </w:r>
         <w:r>
           <w:rPr>
@@ -1815,106 +1787,6 @@
     </w:p>
     <w:p>
       <w:pPr>
-        <w:pStyle w:val="Sommario2"/>
-        <w:tabs>
-          <w:tab w:val="left" w:pos="960"/>
-          <w:tab w:val="right" w:leader="dot" w:pos="9062"/>
-        </w:tabs>
-        <w:rPr>
-          <w:rFonts w:asciiTheme="minorHAnsi" w:eastAsiaTheme="minorEastAsia" w:hAnsiTheme="minorHAnsi" w:cstheme="minorBidi"/>
-          <w:i w:val="0"/>
-          <w:iCs w:val="0"/>
-          <w:noProof/>
-          <w:sz w:val="22"/>
-          <w:szCs w:val="22"/>
-          <w:lang w:val="it-IT" w:eastAsia="it-IT"/>
-        </w:rPr>
-      </w:pPr>
-      <w:hyperlink w:anchor="_Toc19528803" w:history="1">
-        <w:r>
-          <w:rPr>
-            <w:rStyle w:val="Collegamentoipertestuale"/>
-            <w:noProof/>
-            <w14:scene3d>
-              <w14:camera w14:prst="orthographicFront"/>
-              <w14:lightRig w14:rig="threePt" w14:dir="t">
-                <w14:rot w14:lat="0" w14:lon="0" w14:rev="0"/>
-              </w14:lightRig>
-            </w14:scene3d>
-          </w:rPr>
-          <w:t>4.1</w:t>
-        </w:r>
-        <w:r>
-          <w:rPr>
-            <w:rFonts w:asciiTheme="minorHAnsi" w:eastAsiaTheme="minorEastAsia" w:hAnsiTheme="minorHAnsi" w:cstheme="minorBidi"/>
-            <w:i w:val="0"/>
-            <w:iCs w:val="0"/>
-            <w:noProof/>
-            <w:sz w:val="22"/>
-            <w:szCs w:val="22"/>
-            <w:lang w:val="it-IT" w:eastAsia="it-IT"/>
-          </w:rPr>
-          <w:tab/>
-        </w:r>
-        <w:r>
-          <w:rPr>
-            <w:rStyle w:val="Collegamentoipertestuale"/>
-            <w:noProof/>
-          </w:rPr>
-          <w:t>Generale</w:t>
-        </w:r>
-        <w:r>
-          <w:rPr>
-            <w:noProof/>
-            <w:webHidden/>
-          </w:rPr>
-          <w:tab/>
-        </w:r>
-        <w:r>
-          <w:rPr>
-            <w:noProof/>
-            <w:webHidden/>
-          </w:rPr>
-          <w:fldChar w:fldCharType="begin"/>
-        </w:r>
-        <w:r>
-          <w:rPr>
-            <w:noProof/>
-            <w:webHidden/>
-          </w:rPr>
-          <w:instrText xml:space="preserve"> PAGEREF _Toc19528803 \h </w:instrText>
-        </w:r>
-        <w:r>
-          <w:rPr>
-            <w:noProof/>
-            <w:webHidden/>
-          </w:rPr>
-        </w:r>
-        <w:r>
-          <w:rPr>
-            <w:noProof/>
-            <w:webHidden/>
-          </w:rPr>
-          <w:fldChar w:fldCharType="separate"/>
-        </w:r>
-        <w:r>
-          <w:rPr>
-            <w:noProof/>
-            <w:webHidden/>
-          </w:rPr>
-          <w:t>10</w:t>
-        </w:r>
-        <w:r>
-          <w:rPr>
-            <w:noProof/>
-            <w:webHidden/>
-          </w:rPr>
-          <w:fldChar w:fldCharType="end"/>
-        </w:r>
-      </w:hyperlink>
-    </w:p>
-    <w:p>
-      <w:pPr>
         <w:tabs>
           <w:tab w:val="right" w:leader="dot" w:pos="8280"/>
         </w:tabs>
@@ -1958,7 +1830,7 @@
         <w:lastRenderedPageBreak/>
         <w:br/>
       </w:r>
-      <w:bookmarkStart w:id="6" w:name="_Toc19528792"/>
+      <w:bookmarkStart w:id="6" w:name="_Toc19535513"/>
       <w:r>
         <w:rPr>
           <w:rFonts w:ascii="Verdana" w:hAnsi="Verdana"/>
@@ -2683,7 +2555,7 @@
         </w:numPr>
       </w:pPr>
       <w:bookmarkStart w:id="7" w:name="_Toc197230193"/>
-      <w:bookmarkStart w:id="8" w:name="_Toc19528793"/>
+      <w:bookmarkStart w:id="8" w:name="_Toc19535514"/>
       <w:r>
         <w:lastRenderedPageBreak/>
         <w:t>Introdu</w:t>
@@ -2699,7 +2571,7 @@
         <w:pStyle w:val="Titolo2RS"/>
       </w:pPr>
       <w:bookmarkStart w:id="9" w:name="_Toc197230194"/>
-      <w:bookmarkStart w:id="10" w:name="_Toc19528794"/>
+      <w:bookmarkStart w:id="10" w:name="_Toc19535515"/>
       <w:r>
         <w:t>Scop</w:t>
       </w:r>
@@ -3278,7 +3150,7 @@
         </w:rPr>
       </w:pPr>
       <w:bookmarkStart w:id="11" w:name="_Toc197230195"/>
-      <w:bookmarkStart w:id="12" w:name="_Toc19528795"/>
+      <w:bookmarkStart w:id="12" w:name="_Toc19535516"/>
       <w:proofErr w:type="spellStart"/>
       <w:r>
         <w:t>Definition</w:t>
@@ -3660,7 +3532,7 @@
         </w:rPr>
       </w:pPr>
       <w:bookmarkStart w:id="15" w:name="inizializzazione"/>
-      <w:bookmarkStart w:id="16" w:name="_Toc19528796"/>
+      <w:bookmarkStart w:id="16" w:name="_Toc19535517"/>
       <w:bookmarkEnd w:id="15"/>
       <w:r>
         <w:lastRenderedPageBreak/>
@@ -3681,12 +3553,9 @@
           <w:numId w:val="20"/>
         </w:numPr>
       </w:pPr>
-      <w:bookmarkStart w:id="17" w:name="_Toc19528797"/>
-      <w:r>
-        <w:t>Initiali</w:t>
-      </w:r>
-      <w:r>
-        <w:t>zation</w:t>
+      <w:bookmarkStart w:id="17" w:name="_Toc19535518"/>
+      <w:r>
+        <w:t>Initialization</w:t>
       </w:r>
       <w:bookmarkEnd w:id="17"/>
     </w:p>
@@ -3742,6 +3611,12 @@
           <w:lang w:val="en-GB"/>
         </w:rPr>
         <w:t>of operating system</w:t>
+      </w:r>
+      <w:r>
+        <w:rPr>
+          <w:lang w:val="en-GB"/>
+        </w:rPr>
+        <w:t xml:space="preserve"> (if present)</w:t>
       </w:r>
     </w:p>
     <w:p>
@@ -4021,6 +3896,48 @@
           <w:lang w:val="en-GB"/>
         </w:rPr>
       </w:pPr>
+      <w:r>
+        <w:rPr>
+          <w:lang w:val="en-GB"/>
+        </w:rPr>
+        <w:t xml:space="preserve">We assume that a real-time operating system is available. </w:t>
+      </w:r>
+      <w:r>
+        <w:rPr>
+          <w:lang w:val="en-GB"/>
+        </w:rPr>
+        <w:t>This way, running</w:t>
+      </w:r>
+      <w:r>
+        <w:rPr>
+          <w:lang w:val="en-GB"/>
+        </w:rPr>
+        <w:t xml:space="preserve"> single task</w:t>
+      </w:r>
+      <w:r>
+        <w:rPr>
+          <w:lang w:val="en-GB"/>
+        </w:rPr>
+        <w:t>s</w:t>
+      </w:r>
+      <w:r>
+        <w:rPr>
+          <w:lang w:val="en-GB"/>
+        </w:rPr>
+        <w:t xml:space="preserve"> concurrently</w:t>
+      </w:r>
+      <w:r>
+        <w:rPr>
+          <w:lang w:val="en-GB"/>
+        </w:rPr>
+        <w:t xml:space="preserve"> becomes easier and more efficient</w:t>
+      </w:r>
+      <w:r>
+        <w:rPr>
+          <w:lang w:val="en-GB"/>
+        </w:rPr>
+        <w:t>.</w:t>
+      </w:r>
     </w:p>
     <w:p>
       <w:pPr>
@@ -4029,61 +3946,13 @@
           <w:lang w:val="en-GB"/>
         </w:rPr>
       </w:pPr>
-      <w:r>
-        <w:rPr>
-          <w:lang w:val="en-GB"/>
-        </w:rPr>
-        <w:t xml:space="preserve">We assume that </w:t>
-      </w:r>
-      <w:proofErr w:type="spellStart"/>
-      <w:r>
-        <w:rPr>
-          <w:lang w:val="en-GB"/>
-        </w:rPr>
-        <w:t>a</w:t>
-      </w:r>
-      <w:proofErr w:type="spellEnd"/>
-      <w:r>
-        <w:rPr>
-          <w:lang w:val="en-GB"/>
-        </w:rPr>
-        <w:t xml:space="preserve"> real-time operating system is available. </w:t>
-      </w:r>
-      <w:r>
-        <w:rPr>
-          <w:lang w:val="en-GB"/>
-        </w:rPr>
-        <w:t>This way, running</w:t>
-      </w:r>
-      <w:r>
-        <w:rPr>
-          <w:lang w:val="en-GB"/>
-        </w:rPr>
-        <w:t xml:space="preserve"> single task</w:t>
-      </w:r>
-      <w:r>
-        <w:rPr>
-          <w:lang w:val="en-GB"/>
-        </w:rPr>
-        <w:t>s</w:t>
-      </w:r>
-      <w:r>
-        <w:rPr>
-          <w:lang w:val="en-GB"/>
-        </w:rPr>
-        <w:t xml:space="preserve"> concurrently</w:t>
-      </w:r>
-      <w:r>
-        <w:rPr>
-          <w:lang w:val="en-GB"/>
-        </w:rPr>
-        <w:t xml:space="preserve"> becomes easier and more efficient</w:t>
-      </w:r>
-      <w:r>
-        <w:rPr>
-          <w:lang w:val="en-GB"/>
-        </w:rPr>
-        <w:t>.</w:t>
+    </w:p>
+    <w:p>
+      <w:pPr>
+        <w:pStyle w:val="Titolo3"/>
+      </w:pPr>
+      <w:r>
+        <w:t>Initialization of file system</w:t>
       </w:r>
     </w:p>
     <w:p>
@@ -4093,13 +3962,65 @@
           <w:lang w:val="en-GB"/>
         </w:rPr>
       </w:pPr>
+      <w:r>
+        <w:rPr>
+          <w:lang w:val="en-GB"/>
+        </w:rPr>
+        <w:t xml:space="preserve">We assume that a file system is available and that information can be stored/recovered using some primitive functions. During file system initialization, all the actions required to initialize file system </w:t>
+      </w:r>
+      <w:proofErr w:type="gramStart"/>
+      <w:r>
+        <w:rPr>
+          <w:lang w:val="en-GB"/>
+        </w:rPr>
+        <w:t>must be carried on</w:t>
+      </w:r>
+      <w:proofErr w:type="gramEnd"/>
+      <w:r>
+        <w:rPr>
+          <w:lang w:val="en-GB"/>
+        </w:rPr>
+        <w:t>,</w:t>
+      </w:r>
+      <w:r>
+        <w:rPr>
+          <w:lang w:val="en-GB"/>
+        </w:rPr>
+        <w:t xml:space="preserve"> so a bunch of primitive </w:t>
+      </w:r>
+      <w:r>
+        <w:rPr>
+          <w:lang w:val="en-GB"/>
+        </w:rPr>
+        <w:t xml:space="preserve">must be </w:t>
+      </w:r>
+      <w:r>
+        <w:rPr>
+          <w:lang w:val="en-GB"/>
+        </w:rPr>
+        <w:t>available to store/recover information.</w:t>
+      </w:r>
+    </w:p>
+    <w:p>
+      <w:pPr>
+        <w:pStyle w:val="NormaleRS"/>
+        <w:rPr>
+          <w:lang w:val="en-GB"/>
+        </w:rPr>
+      </w:pPr>
     </w:p>
     <w:p>
       <w:pPr>
         <w:pStyle w:val="Titolo3"/>
       </w:pPr>
       <w:r>
-        <w:t>Initialization of file system</w:t>
+        <w:t>Recovery of configuration</w:t>
+      </w:r>
+      <w:r>
+        <w:t>/model</w:t>
+      </w:r>
+      <w:r>
+        <w:t xml:space="preserve"> information </w:t>
       </w:r>
     </w:p>
     <w:p>
@@ -4121,39 +4042,49 @@
         <w:rPr>
           <w:lang w:val="en-GB"/>
         </w:rPr>
-        <w:t xml:space="preserve">We assume that a file system is available and that information can be stored/recovered using some primitive functions. During file system initialization, all the actions required to initialize file system </w:t>
+        <w:t xml:space="preserve">During this phase, it </w:t>
       </w:r>
       <w:proofErr w:type="gramStart"/>
       <w:r>
         <w:rPr>
           <w:lang w:val="en-GB"/>
         </w:rPr>
-        <w:t>must be carried on</w:t>
+        <w:t>must be checked</w:t>
       </w:r>
       <w:proofErr w:type="gramEnd"/>
       <w:r>
         <w:rPr>
           <w:lang w:val="en-GB"/>
         </w:rPr>
-        <w:t>,</w:t>
-      </w:r>
-      <w:r>
-        <w:rPr>
-          <w:lang w:val="en-GB"/>
-        </w:rPr>
-        <w:t xml:space="preserve"> so a bunch of primitive </w:t>
-      </w:r>
-      <w:r>
-        <w:rPr>
-          <w:lang w:val="en-GB"/>
-        </w:rPr>
-        <w:t xml:space="preserve">must be </w:t>
-      </w:r>
-      <w:r>
-        <w:rPr>
-          <w:lang w:val="en-GB"/>
-        </w:rPr>
-        <w:t>available to store/recover information.</w:t>
+        <w:t xml:space="preserve"> that a valid configuration file is available in file system. File </w:t>
+      </w:r>
+      <w:proofErr w:type="gramStart"/>
+      <w:r>
+        <w:rPr>
+          <w:lang w:val="en-GB"/>
+        </w:rPr>
+        <w:t>must be checked and read</w:t>
+      </w:r>
+      <w:proofErr w:type="gramEnd"/>
+      <w:r>
+        <w:rPr>
+          <w:lang w:val="en-GB"/>
+        </w:rPr>
+        <w:t xml:space="preserve">. If such file is not present or if </w:t>
+      </w:r>
+      <w:proofErr w:type="gramStart"/>
+      <w:r>
+        <w:rPr>
+          <w:lang w:val="en-GB"/>
+        </w:rPr>
+        <w:t>it’s</w:t>
+      </w:r>
+      <w:proofErr w:type="gramEnd"/>
+      <w:r>
+        <w:rPr>
+          <w:lang w:val="en-GB"/>
+        </w:rPr>
+        <w:t xml:space="preserve"> invalid, a default configuration will be considered. </w:t>
       </w:r>
     </w:p>
     <w:p>
@@ -4163,92 +4094,6 @@
           <w:lang w:val="en-GB"/>
         </w:rPr>
       </w:pPr>
-    </w:p>
-    <w:p>
-      <w:pPr>
-        <w:pStyle w:val="Titolo3"/>
-      </w:pPr>
-      <w:r>
-        <w:t>Recovery of configuration</w:t>
-      </w:r>
-      <w:r>
-        <w:t>/model</w:t>
-      </w:r>
-      <w:r>
-        <w:t xml:space="preserve"> information </w:t>
-      </w:r>
-    </w:p>
-    <w:p>
-      <w:pPr>
-        <w:pStyle w:val="NormaleRS"/>
-        <w:rPr>
-          <w:lang w:val="en-GB"/>
-        </w:rPr>
-      </w:pPr>
-    </w:p>
-    <w:p>
-      <w:pPr>
-        <w:pStyle w:val="NormaleRS"/>
-        <w:rPr>
-          <w:lang w:val="en-GB"/>
-        </w:rPr>
-      </w:pPr>
-      <w:r>
-        <w:rPr>
-          <w:lang w:val="en-GB"/>
-        </w:rPr>
-        <w:t xml:space="preserve">During this phase, it </w:t>
-      </w:r>
-      <w:proofErr w:type="gramStart"/>
-      <w:r>
-        <w:rPr>
-          <w:lang w:val="en-GB"/>
-        </w:rPr>
-        <w:t>must be checked</w:t>
-      </w:r>
-      <w:proofErr w:type="gramEnd"/>
-      <w:r>
-        <w:rPr>
-          <w:lang w:val="en-GB"/>
-        </w:rPr>
-        <w:t xml:space="preserve"> that a valid configuration file is available in file system. File </w:t>
-      </w:r>
-      <w:proofErr w:type="gramStart"/>
-      <w:r>
-        <w:rPr>
-          <w:lang w:val="en-GB"/>
-        </w:rPr>
-        <w:t>must be checked and read</w:t>
-      </w:r>
-      <w:proofErr w:type="gramEnd"/>
-      <w:r>
-        <w:rPr>
-          <w:lang w:val="en-GB"/>
-        </w:rPr>
-        <w:t xml:space="preserve">. If such file is not present or if </w:t>
-      </w:r>
-      <w:proofErr w:type="gramStart"/>
-      <w:r>
-        <w:rPr>
-          <w:lang w:val="en-GB"/>
-        </w:rPr>
-        <w:t>it’s</w:t>
-      </w:r>
-      <w:proofErr w:type="gramEnd"/>
-      <w:r>
-        <w:rPr>
-          <w:lang w:val="en-GB"/>
-        </w:rPr>
-        <w:t xml:space="preserve"> invalid, a default configuration will be considered. </w:t>
-      </w:r>
-    </w:p>
-    <w:p>
-      <w:pPr>
-        <w:pStyle w:val="NormaleRS"/>
-        <w:rPr>
-          <w:lang w:val="en-GB"/>
-        </w:rPr>
-      </w:pPr>
       <w:r>
         <w:rPr>
           <w:lang w:val="en-GB"/>
@@ -4261,14 +4106,6 @@
         </w:rPr>
         <w:t>ration file contains info about:</w:t>
       </w:r>
-    </w:p>
-    <w:p>
-      <w:pPr>
-        <w:pStyle w:val="NormaleRS"/>
-        <w:rPr>
-          <w:lang w:val="en-GB"/>
-        </w:rPr>
-      </w:pPr>
     </w:p>
     <w:p>
       <w:pPr>
@@ -4445,12 +4282,15 @@
     <w:p>
       <w:pPr>
         <w:pStyle w:val="NormaleRS"/>
-        <w:rPr>
-          <w:lang w:val="en-GB"/>
-        </w:rPr>
-      </w:pPr>
-      <w:r>
-        <w:rPr>
+        <w:jc w:val="left"/>
+        <w:rPr>
+          <w:color w:val="FF0000"/>
+          <w:lang w:val="en-GB"/>
+        </w:rPr>
+      </w:pPr>
+      <w:r>
+        <w:rPr>
+          <w:color w:val="FF0000"/>
           <w:lang w:val="en-GB"/>
         </w:rPr>
         <w:t xml:space="preserve">Successively, model </w:t>
@@ -4458,6 +4298,7 @@
       <w:proofErr w:type="gramStart"/>
       <w:r>
         <w:rPr>
+          <w:color w:val="FF0000"/>
           <w:lang w:val="en-GB"/>
         </w:rPr>
         <w:t>must be recovered</w:t>
@@ -4465,30 +4306,49 @@
       <w:proofErr w:type="gramEnd"/>
       <w:r>
         <w:rPr>
-          <w:lang w:val="en-GB"/>
-        </w:rPr>
-        <w:t xml:space="preserve"> the same way. It no such file is present or i</w:t>
-      </w:r>
-      <w:r>
-        <w:rPr>
+          <w:color w:val="FF0000"/>
+          <w:lang w:val="en-GB"/>
+        </w:rPr>
+        <w:t xml:space="preserve"> the same way.</w:t>
+      </w:r>
+      <w:r>
+        <w:rPr>
+          <w:color w:val="FF0000"/>
+          <w:lang w:val="en-GB"/>
+        </w:rPr>
+        <w:br/>
+      </w:r>
+      <w:r>
+        <w:rPr>
+          <w:color w:val="FF0000"/>
+          <w:lang w:val="en-GB"/>
+        </w:rPr>
+        <w:t>It no such file is present or i</w:t>
+      </w:r>
+      <w:r>
+        <w:rPr>
+          <w:color w:val="FF0000"/>
           <w:lang w:val="en-GB"/>
         </w:rPr>
         <w:t>f</w:t>
       </w:r>
       <w:r>
         <w:rPr>
+          <w:color w:val="FF0000"/>
           <w:lang w:val="en-GB"/>
         </w:rPr>
         <w:t xml:space="preserve"> it is not valid</w:t>
       </w:r>
       <w:r>
         <w:rPr>
+          <w:color w:val="FF0000"/>
           <w:lang w:val="en-GB"/>
         </w:rPr>
         <w:t>,</w:t>
       </w:r>
       <w:r>
         <w:rPr>
+          <w:color w:val="FF0000"/>
           <w:lang w:val="en-GB"/>
         </w:rPr>
         <w:t xml:space="preserve"> a default model is considered. </w:t>
@@ -4513,14 +4373,6 @@
         </w:rPr>
         <w:t>:</w:t>
       </w:r>
-    </w:p>
-    <w:p>
-      <w:pPr>
-        <w:pStyle w:val="NormaleRS"/>
-        <w:rPr>
-          <w:lang w:val="en-GB"/>
-        </w:rPr>
-      </w:pPr>
     </w:p>
     <w:p>
       <w:pPr>
@@ -4537,7 +4389,6 @@
         <w:rPr>
           <w:lang w:val="en-GB"/>
         </w:rPr>
-        <w:lastRenderedPageBreak/>
         <w:t>the variables list that will be cyclically read from the connected device via Modbus protocol</w:t>
       </w:r>
     </w:p>
@@ -4584,19 +4435,8 @@
         <w:rPr>
           <w:lang w:val="en-GB"/>
         </w:rPr>
-        <w:t>A f</w:t>
-      </w:r>
-      <w:r>
-        <w:rPr>
-          <w:lang w:val="en-GB"/>
-        </w:rPr>
-        <w:t>ile is valid if</w:t>
-      </w:r>
-      <w:r>
-        <w:rPr>
-          <w:lang w:val="en-GB"/>
-        </w:rPr>
-        <w:t xml:space="preserve"> its CRC16 checksum is valid and if it contains a well-defined header.</w:t>
+        <w:lastRenderedPageBreak/>
+        <w:t>A file is valid if its CRC16 checksum is valid and if it contains a well-defined header.</w:t>
       </w:r>
     </w:p>
     <w:p>
@@ -4610,16 +4450,28 @@
     <w:p>
       <w:pPr>
         <w:pStyle w:val="Titolo3"/>
-      </w:pPr>
-      <w:r>
+        <w:rPr>
+          <w:lang w:val="en-GB"/>
+        </w:rPr>
+      </w:pPr>
+      <w:r>
+        <w:rPr>
+          <w:lang w:val="en-GB"/>
+        </w:rPr>
         <w:t xml:space="preserve">Connection to </w:t>
       </w:r>
       <w:proofErr w:type="spellStart"/>
       <w:r>
+        <w:rPr>
+          <w:lang w:val="en-GB"/>
+        </w:rPr>
         <w:t>wifi</w:t>
       </w:r>
       <w:proofErr w:type="spellEnd"/>
       <w:r>
+        <w:rPr>
+          <w:lang w:val="en-GB"/>
+        </w:rPr>
         <w:t xml:space="preserve"> access point/2G provider</w:t>
       </w:r>
     </w:p>
@@ -4692,293 +4544,445 @@
     <w:p>
       <w:pPr>
         <w:pStyle w:val="NormaleRS"/>
-      </w:pPr>
+        <w:rPr>
+          <w:color w:val="00B0F0"/>
+          <w:lang w:val="en-GB"/>
+        </w:rPr>
+      </w:pPr>
+      <w:r>
+        <w:rPr>
+          <w:lang w:val="en-GB"/>
+        </w:rPr>
+        <w:t xml:space="preserve">Clock setting </w:t>
+      </w:r>
+      <w:proofErr w:type="gramStart"/>
+      <w:r>
+        <w:rPr>
+          <w:lang w:val="en-GB"/>
+        </w:rPr>
+        <w:t>is performed</w:t>
+      </w:r>
+      <w:proofErr w:type="gramEnd"/>
+      <w:r>
+        <w:rPr>
+          <w:lang w:val="en-GB"/>
+        </w:rPr>
+        <w:t xml:space="preserve"> via </w:t>
+      </w:r>
+      <w:r>
+        <w:rPr>
+          <w:lang w:val="en-GB"/>
+        </w:rPr>
+        <w:t>NTP</w:t>
+      </w:r>
+      <w:r>
+        <w:rPr>
+          <w:lang w:val="en-GB"/>
+        </w:rPr>
+        <w:t xml:space="preserve">. </w:t>
+      </w:r>
+      <w:r>
+        <w:rPr>
+          <w:lang w:val="en-GB"/>
+        </w:rPr>
+        <w:t xml:space="preserve">UTC time </w:t>
+      </w:r>
+      <w:proofErr w:type="gramStart"/>
+      <w:r>
+        <w:rPr>
+          <w:lang w:val="en-GB"/>
+        </w:rPr>
+        <w:t>is obtained</w:t>
+      </w:r>
+      <w:proofErr w:type="gramEnd"/>
+      <w:r>
+        <w:rPr>
+          <w:lang w:val="en-GB"/>
+        </w:rPr>
+        <w:t xml:space="preserve"> directly enquiring a </w:t>
+      </w:r>
+      <w:r>
+        <w:rPr>
+          <w:lang w:val="en-GB"/>
+        </w:rPr>
+        <w:t xml:space="preserve">NTP </w:t>
+      </w:r>
+      <w:r>
+        <w:rPr>
+          <w:lang w:val="en-GB"/>
+        </w:rPr>
+        <w:t>server.</w:t>
+      </w:r>
+      <w:r>
+        <w:rPr>
+          <w:lang w:val="en-GB"/>
+        </w:rPr>
+        <w:t xml:space="preserve"> U</w:t>
+      </w:r>
+      <w:r>
+        <w:rPr>
+          <w:lang w:val="en-GB"/>
+        </w:rPr>
+        <w:t xml:space="preserve">RL of the server </w:t>
+      </w:r>
+      <w:r>
+        <w:rPr>
+          <w:lang w:val="en-GB"/>
+        </w:rPr>
+        <w:t xml:space="preserve">and </w:t>
+      </w:r>
+      <w:r>
+        <w:rPr>
+          <w:lang w:val="en-GB"/>
+        </w:rPr>
+        <w:t xml:space="preserve">the </w:t>
+      </w:r>
+      <w:r>
+        <w:rPr>
+          <w:lang w:val="en-GB"/>
+        </w:rPr>
+        <w:t xml:space="preserve">port </w:t>
+      </w:r>
+      <w:r>
+        <w:rPr>
+          <w:lang w:val="en-GB"/>
+        </w:rPr>
+        <w:t xml:space="preserve">used </w:t>
+      </w:r>
+      <w:r>
+        <w:rPr>
+          <w:lang w:val="en-GB"/>
+        </w:rPr>
+        <w:t xml:space="preserve">for </w:t>
+      </w:r>
+      <w:r>
+        <w:rPr>
+          <w:lang w:val="en-GB"/>
+        </w:rPr>
+        <w:t xml:space="preserve">NTP </w:t>
+      </w:r>
+      <w:r>
+        <w:rPr>
+          <w:lang w:val="en-GB"/>
+        </w:rPr>
+        <w:t xml:space="preserve">connection </w:t>
+      </w:r>
+      <w:proofErr w:type="gramStart"/>
+      <w:r>
+        <w:rPr>
+          <w:lang w:val="en-GB"/>
+        </w:rPr>
+        <w:t>are written</w:t>
+      </w:r>
+      <w:proofErr w:type="gramEnd"/>
+      <w:r>
+        <w:rPr>
+          <w:lang w:val="en-GB"/>
+        </w:rPr>
+        <w:t xml:space="preserve"> in configuration file.</w:t>
+      </w:r>
+      <w:r>
+        <w:rPr>
+          <w:lang w:val="en-GB"/>
+        </w:rPr>
+        <w:br/>
+      </w:r>
+      <w:r>
+        <w:rPr>
+          <w:lang w:val="en-GB"/>
+        </w:rPr>
+        <w:br/>
+      </w:r>
+      <w:r>
+        <w:rPr>
+          <w:color w:val="00B0F0"/>
+          <w:lang w:val="en-GB"/>
+        </w:rPr>
+        <w:t xml:space="preserve">AB: </w:t>
+      </w:r>
+      <w:proofErr w:type="gramStart"/>
+      <w:r>
+        <w:rPr>
+          <w:color w:val="00B0F0"/>
+          <w:lang w:val="en-GB"/>
+        </w:rPr>
+        <w:t>Alternatively</w:t>
+      </w:r>
+      <w:proofErr w:type="gramEnd"/>
+      <w:r>
+        <w:rPr>
+          <w:color w:val="00B0F0"/>
+          <w:lang w:val="en-GB"/>
+        </w:rPr>
+        <w:t xml:space="preserve"> for the 2G model is possible to use the time retrieved from the GSM network and adapted to return a UTC value. This in the case you have serious memory constraint and the space for the NTP library is not compatible with the available memory.</w:t>
+      </w:r>
     </w:p>
     <w:p>
       <w:pPr>
         <w:pStyle w:val="NormaleRS"/>
         <w:rPr>
-          <w:lang w:val="en-GB"/>
-        </w:rPr>
-      </w:pPr>
-      <w:r>
-        <w:rPr>
-          <w:lang w:val="en-GB"/>
-        </w:rPr>
-        <w:t xml:space="preserve">Clock setting </w:t>
+          <w:u w:val="single"/>
+          <w:lang w:val="en-GB"/>
+        </w:rPr>
+      </w:pPr>
+    </w:p>
+    <w:p>
+      <w:pPr>
+        <w:pStyle w:val="Titolo3"/>
+      </w:pPr>
+      <w:r>
+        <w:t xml:space="preserve">Certificate </w:t>
+      </w:r>
+      <w:proofErr w:type="spellStart"/>
+      <w:r>
+        <w:t>check</w:t>
+      </w:r>
+      <w:proofErr w:type="spellEnd"/>
+    </w:p>
+    <w:p>
+      <w:pPr>
+        <w:pStyle w:val="NormaleRS"/>
+        <w:jc w:val="left"/>
+        <w:rPr>
+          <w:color w:val="00B0F0"/>
+          <w:lang w:val="en-GB"/>
+        </w:rPr>
+      </w:pPr>
+      <w:r>
+        <w:rPr>
+          <w:lang w:val="en-GB"/>
+        </w:rPr>
+        <w:t xml:space="preserve">The GME </w:t>
+      </w:r>
+      <w:r>
+        <w:rPr>
+          <w:lang w:val="en-GB"/>
+        </w:rPr>
+        <w:t xml:space="preserve">must natively contain </w:t>
       </w:r>
       <w:proofErr w:type="gramStart"/>
       <w:r>
         <w:rPr>
           <w:lang w:val="en-GB"/>
         </w:rPr>
-        <w:t>is performed</w:t>
+        <w:t>2</w:t>
       </w:r>
       <w:proofErr w:type="gramEnd"/>
       <w:r>
         <w:rPr>
           <w:lang w:val="en-GB"/>
         </w:rPr>
-        <w:t xml:space="preserve"> via </w:t>
-      </w:r>
-      <w:r>
-        <w:rPr>
-          <w:lang w:val="en-GB"/>
-        </w:rPr>
-        <w:t>NTP</w:t>
-      </w:r>
-      <w:r>
-        <w:rPr>
-          <w:lang w:val="en-GB"/>
-        </w:rPr>
-        <w:t xml:space="preserve">. </w:t>
-      </w:r>
-      <w:r>
-        <w:rPr>
-          <w:lang w:val="en-GB"/>
-        </w:rPr>
-        <w:t xml:space="preserve">UTC time </w:t>
+        <w:t xml:space="preserve"> certificate files, whose validity must be checked as soon as the gateway has obtained a valid time from network.</w:t>
+      </w:r>
+      <w:r>
+        <w:rPr>
+          <w:lang w:val="en-GB"/>
+        </w:rPr>
+        <w:br/>
+      </w:r>
+      <w:r>
+        <w:rPr>
+          <w:color w:val="00B0F0"/>
+          <w:lang w:val="en-GB"/>
+        </w:rPr>
+        <w:t>AB:</w:t>
+      </w:r>
+      <w:r>
+        <w:rPr>
+          <w:color w:val="00B0F0"/>
+          <w:lang w:val="en-GB"/>
+        </w:rPr>
+        <w:t xml:space="preserve"> </w:t>
+      </w:r>
+      <w:r>
+        <w:rPr>
+          <w:color w:val="00B0F0"/>
+          <w:lang w:val="en-GB"/>
+        </w:rPr>
+        <w:t xml:space="preserve">The </w:t>
+      </w:r>
+      <w:r>
+        <w:rPr>
+          <w:color w:val="00B0F0"/>
+          <w:lang w:val="en-GB"/>
+        </w:rPr>
+        <w:t xml:space="preserve">GME usually use the </w:t>
       </w:r>
       <w:proofErr w:type="gramStart"/>
       <w:r>
         <w:rPr>
-          <w:lang w:val="en-GB"/>
-        </w:rPr>
-        <w:t>is obtained</w:t>
+          <w:color w:val="00B0F0"/>
+          <w:lang w:val="en-GB"/>
+        </w:rPr>
+        <w:t>1</w:t>
+      </w:r>
+      <w:r>
+        <w:rPr>
+          <w:color w:val="00B0F0"/>
+          <w:vertAlign w:val="superscript"/>
+          <w:lang w:val="en-GB"/>
+        </w:rPr>
+        <w:t>st</w:t>
       </w:r>
       <w:proofErr w:type="gramEnd"/>
       <w:r>
         <w:rPr>
-          <w:lang w:val="en-GB"/>
-        </w:rPr>
-        <w:t xml:space="preserve"> directly enquiring a </w:t>
-      </w:r>
-      <w:r>
-        <w:rPr>
-          <w:lang w:val="en-GB"/>
-        </w:rPr>
-        <w:t xml:space="preserve">NTP </w:t>
-      </w:r>
-      <w:r>
-        <w:rPr>
-          <w:lang w:val="en-GB"/>
-        </w:rPr>
-        <w:t>server.</w:t>
-      </w:r>
-      <w:r>
-        <w:rPr>
-          <w:lang w:val="en-GB"/>
-        </w:rPr>
-        <w:t xml:space="preserve"> U</w:t>
-      </w:r>
-      <w:r>
-        <w:rPr>
-          <w:lang w:val="en-GB"/>
-        </w:rPr>
-        <w:t xml:space="preserve">RL of the server </w:t>
-      </w:r>
-      <w:r>
-        <w:rPr>
-          <w:lang w:val="en-GB"/>
-        </w:rPr>
-        <w:t xml:space="preserve">and </w:t>
-      </w:r>
-      <w:r>
-        <w:rPr>
-          <w:lang w:val="en-GB"/>
-        </w:rPr>
-        <w:t xml:space="preserve">the </w:t>
-      </w:r>
-      <w:r>
-        <w:rPr>
-          <w:lang w:val="en-GB"/>
-        </w:rPr>
-        <w:t xml:space="preserve">port </w:t>
-      </w:r>
-      <w:r>
-        <w:rPr>
-          <w:lang w:val="en-GB"/>
-        </w:rPr>
-        <w:t xml:space="preserve">used </w:t>
-      </w:r>
-      <w:r>
-        <w:rPr>
-          <w:lang w:val="en-GB"/>
-        </w:rPr>
-        <w:t xml:space="preserve">for </w:t>
-      </w:r>
-      <w:r>
-        <w:rPr>
-          <w:lang w:val="en-GB"/>
-        </w:rPr>
-        <w:t xml:space="preserve">NTP </w:t>
-      </w:r>
-      <w:r>
-        <w:rPr>
-          <w:lang w:val="en-GB"/>
-        </w:rPr>
-        <w:t xml:space="preserve">connection </w:t>
+          <w:color w:val="00B0F0"/>
+          <w:lang w:val="en-GB"/>
+        </w:rPr>
+        <w:t xml:space="preserve"> certificate if this certificate is invalid or refused from the server, the GME try to use the 2</w:t>
+      </w:r>
+      <w:r>
+        <w:rPr>
+          <w:color w:val="00B0F0"/>
+          <w:vertAlign w:val="superscript"/>
+          <w:lang w:val="en-GB"/>
+        </w:rPr>
+        <w:t>nd</w:t>
+      </w:r>
+      <w:r>
+        <w:rPr>
+          <w:color w:val="00B0F0"/>
+          <w:lang w:val="en-GB"/>
+        </w:rPr>
+        <w:t xml:space="preserve"> certificate to do the same.</w:t>
+      </w:r>
+      <w:r>
+        <w:rPr>
+          <w:color w:val="00B0F0"/>
+          <w:lang w:val="en-GB"/>
+        </w:rPr>
+        <w:br/>
+        <w:t>This method give to CAREL the possibility to substitute one certificate via OTA.</w:t>
+      </w:r>
+    </w:p>
+    <w:p>
+      <w:pPr>
+        <w:pStyle w:val="NormaleRS"/>
+        <w:rPr>
+          <w:lang w:val="en-GB"/>
+        </w:rPr>
+      </w:pPr>
+    </w:p>
+    <w:p>
+      <w:pPr>
+        <w:pStyle w:val="Titolo3"/>
+      </w:pPr>
+      <w:r>
+        <w:t>Initialization of RS485</w:t>
+      </w:r>
+    </w:p>
+    <w:p>
+      <w:pPr>
+        <w:pStyle w:val="NormaleRS"/>
+        <w:jc w:val="left"/>
+        <w:rPr>
+          <w:lang w:val="en-GB"/>
+        </w:rPr>
+      </w:pPr>
+      <w:r>
+        <w:rPr>
+          <w:lang w:val="en-GB"/>
+        </w:rPr>
+        <w:t xml:space="preserve">The serial RS485 port </w:t>
       </w:r>
       <w:proofErr w:type="gramStart"/>
       <w:r>
         <w:rPr>
           <w:lang w:val="en-GB"/>
         </w:rPr>
-        <w:t>are written</w:t>
+        <w:t>must be initialized</w:t>
       </w:r>
       <w:proofErr w:type="gramEnd"/>
       <w:r>
         <w:rPr>
           <w:lang w:val="en-GB"/>
         </w:rPr>
-        <w:t xml:space="preserve"> in configuration file.</w:t>
+        <w:t xml:space="preserve"> at the physical characteristics contained in model and configuration </w:t>
+      </w:r>
+      <w:r>
+        <w:rPr>
+          <w:lang w:val="en-GB"/>
+        </w:rPr>
+        <w:t xml:space="preserve">files </w:t>
+      </w:r>
+      <w:r>
+        <w:rPr>
+          <w:lang w:val="en-GB"/>
+        </w:rPr>
+        <w:t>(baud rate, data bits, stop bits, parity).</w:t>
       </w:r>
     </w:p>
     <w:p>
       <w:pPr>
         <w:pStyle w:val="NormaleRS"/>
-        <w:rPr>
-          <w:u w:val="single"/>
-          <w:lang w:val="en-GB"/>
-        </w:rPr>
-      </w:pPr>
+        <w:jc w:val="left"/>
+        <w:rPr>
+          <w:lang w:val="en-GB"/>
+        </w:rPr>
+      </w:pPr>
+      <w:r>
+        <w:rPr>
+          <w:color w:val="00B0F0"/>
+          <w:lang w:val="en-GB"/>
+        </w:rPr>
+        <w:t xml:space="preserve">AB: </w:t>
+      </w:r>
+      <w:r>
+        <w:rPr>
+          <w:color w:val="00B0F0"/>
+          <w:lang w:val="en-GB"/>
+        </w:rPr>
+        <w:t xml:space="preserve">The baud rate coming from the cloud the data bits/stop bits/parity are stored inside the model file, so </w:t>
+      </w:r>
+      <w:r>
+        <w:rPr>
+          <w:color w:val="00B0F0"/>
+          <w:lang w:val="en-GB"/>
+        </w:rPr>
+        <w:t>that without a model file the GME use the default values 19200</w:t>
+      </w:r>
+      <w:proofErr w:type="gramStart"/>
+      <w:r>
+        <w:rPr>
+          <w:color w:val="00B0F0"/>
+          <w:lang w:val="en-GB"/>
+        </w:rPr>
+        <w:t>,8,1,N</w:t>
+      </w:r>
+      <w:proofErr w:type="gramEnd"/>
+      <w:r>
+        <w:rPr>
+          <w:color w:val="00B0F0"/>
+          <w:lang w:val="en-GB"/>
+        </w:rPr>
+        <w:t>.</w:t>
+      </w:r>
+      <w:r>
+        <w:rPr>
+          <w:color w:val="00B0F0"/>
+          <w:lang w:val="en-GB"/>
+        </w:rPr>
+        <w:br/>
+      </w:r>
     </w:p>
     <w:p>
       <w:pPr>
         <w:pStyle w:val="Titolo3"/>
       </w:pPr>
       <w:r>
-        <w:t>Certificate check</w:t>
+        <w:t>Initialization of MQTT connection</w:t>
       </w:r>
     </w:p>
     <w:p>
       <w:pPr>
         <w:pStyle w:val="NormaleRS"/>
-        <w:rPr>
-          <w:u w:val="single"/>
-          <w:lang w:val="en-GB"/>
-        </w:rPr>
       </w:pPr>
     </w:p>
     <w:p>
       <w:pPr>
         <w:pStyle w:val="NormaleRS"/>
-        <w:rPr>
-          <w:lang w:val="en-GB"/>
-        </w:rPr>
-      </w:pPr>
-      <w:r>
-        <w:rPr>
-          <w:lang w:val="en-GB"/>
-        </w:rPr>
-        <w:t xml:space="preserve">The GME </w:t>
-      </w:r>
-      <w:r>
-        <w:rPr>
-          <w:lang w:val="en-GB"/>
-        </w:rPr>
-        <w:t xml:space="preserve">must natively contain </w:t>
-      </w:r>
-      <w:proofErr w:type="gramStart"/>
-      <w:r>
-        <w:rPr>
-          <w:lang w:val="en-GB"/>
-        </w:rPr>
-        <w:t>2</w:t>
-      </w:r>
-      <w:proofErr w:type="gramEnd"/>
-      <w:r>
-        <w:rPr>
-          <w:lang w:val="en-GB"/>
-        </w:rPr>
-        <w:t xml:space="preserve"> certificate files, whose validity must be checked as soon as the gateway has obtained a valid time from network.</w:t>
-      </w:r>
-    </w:p>
-    <w:p>
-      <w:pPr>
-        <w:pStyle w:val="NormaleRS"/>
-        <w:rPr>
-          <w:lang w:val="en-GB"/>
-        </w:rPr>
-      </w:pPr>
-    </w:p>
-    <w:p>
-      <w:pPr>
-        <w:pStyle w:val="Titolo3"/>
-      </w:pPr>
-      <w:r>
-        <w:t>Initialization of RS485</w:t>
-      </w:r>
-    </w:p>
-    <w:p>
-      <w:pPr>
-        <w:pStyle w:val="NormaleRS"/>
-      </w:pPr>
-    </w:p>
-    <w:p>
-      <w:pPr>
-        <w:pStyle w:val="NormaleRS"/>
-        <w:rPr>
-          <w:lang w:val="en-GB"/>
-        </w:rPr>
-      </w:pPr>
-      <w:r>
-        <w:rPr>
-          <w:lang w:val="en-GB"/>
-        </w:rPr>
-        <w:t xml:space="preserve">The serial RS485 port </w:t>
-      </w:r>
-      <w:proofErr w:type="gramStart"/>
-      <w:r>
-        <w:rPr>
-          <w:lang w:val="en-GB"/>
-        </w:rPr>
-        <w:t>must be initialized</w:t>
-      </w:r>
-      <w:proofErr w:type="gramEnd"/>
-      <w:r>
-        <w:rPr>
-          <w:lang w:val="en-GB"/>
-        </w:rPr>
-        <w:t xml:space="preserve"> at the physical characteristics contained in model and configuration </w:t>
-      </w:r>
-      <w:r>
-        <w:rPr>
-          <w:lang w:val="en-GB"/>
-        </w:rPr>
-        <w:t xml:space="preserve">files </w:t>
-      </w:r>
-      <w:r>
-        <w:rPr>
-          <w:lang w:val="en-GB"/>
-        </w:rPr>
-        <w:t>(baud rate, data bits, stop bits, parity).</w:t>
-      </w:r>
-    </w:p>
-    <w:p>
-      <w:pPr>
-        <w:pStyle w:val="NormaleRS"/>
-        <w:rPr>
-          <w:lang w:val="en-GB"/>
-        </w:rPr>
-      </w:pPr>
-    </w:p>
-    <w:p>
-      <w:pPr>
-        <w:pStyle w:val="Titolo3"/>
-      </w:pPr>
-      <w:r>
-        <w:t>Initialization of MQTT connection</w:t>
-      </w:r>
-    </w:p>
-    <w:p>
-      <w:pPr>
-        <w:pStyle w:val="NormaleRS"/>
-      </w:pPr>
-    </w:p>
-    <w:p>
-      <w:pPr>
-        <w:pStyle w:val="NormaleRS"/>
+        <w:jc w:val="left"/>
         <w:rPr>
           <w:lang w:val="en-GB"/>
         </w:rPr>
@@ -5102,7 +5106,7 @@
           <w:numId w:val="20"/>
         </w:numPr>
       </w:pPr>
-      <w:bookmarkStart w:id="18" w:name="_Toc19528798"/>
+      <w:bookmarkStart w:id="18" w:name="_Toc19535519"/>
       <w:r>
         <w:t>Regular operation</w:t>
       </w:r>
@@ -5133,6 +5137,7 @@
     <w:p>
       <w:pPr>
         <w:pStyle w:val="NormaleRS"/>
+        <w:jc w:val="left"/>
         <w:rPr>
           <w:lang w:val="en-GB"/>
         </w:rPr>
@@ -5155,7 +5160,33 @@
         <w:rPr>
           <w:lang w:val="en-GB"/>
         </w:rPr>
-        <w:t xml:space="preserve">. USR will only expose primitives for writing/reading to/from RS485 interface. Since it must be possible </w:t>
+        <w:t>. USR will only expose primitives for writing/reading to/from RS485 interface</w:t>
+      </w:r>
+      <w:r>
+        <w:rPr>
+          <w:lang w:val="en-GB"/>
+        </w:rPr>
+        <w:t xml:space="preserve">, </w:t>
+      </w:r>
+      <w:r>
+        <w:rPr>
+          <w:color w:val="00B0F0"/>
+          <w:lang w:val="en-GB"/>
+        </w:rPr>
+        <w:t>via Modbus</w:t>
+      </w:r>
+      <w:r>
+        <w:rPr>
+          <w:color w:val="00B0F0"/>
+          <w:lang w:val="en-GB"/>
+        </w:rPr>
+        <w:t xml:space="preserve"> protocol</w:t>
+      </w:r>
+      <w:r>
+        <w:rPr>
+          <w:lang w:val="en-GB"/>
+        </w:rPr>
+        <w:t xml:space="preserve">. Since it must be possible </w:t>
       </w:r>
       <w:proofErr w:type="gramStart"/>
       <w:r>
@@ -5177,6 +5208,12 @@
         </w:rPr>
         <w:t xml:space="preserve">a semaphore mechanism offering this chance will be available. </w:t>
       </w:r>
+      <w:r>
+        <w:rPr>
+          <w:lang w:val="en-GB"/>
+        </w:rPr>
+        <w:br/>
+      </w:r>
     </w:p>
     <w:p>
       <w:pPr>
@@ -5197,6 +5234,7 @@
         <w:rPr>
           <w:lang w:val="en-GB"/>
         </w:rPr>
+        <w:lastRenderedPageBreak/>
         <w:t xml:space="preserve">Gathered data </w:t>
       </w:r>
       <w:proofErr w:type="gramStart"/>
@@ -5204,7 +5242,13 @@
         <w:rPr>
           <w:lang w:val="en-GB"/>
         </w:rPr>
-        <w:t>must be transferred</w:t>
+        <w:t xml:space="preserve">must </w:t>
+      </w:r>
+      <w:r>
+        <w:rPr>
+          <w:lang w:val="en-GB"/>
+        </w:rPr>
+        <w:t>be transferred</w:t>
       </w:r>
       <w:proofErr w:type="gramEnd"/>
       <w:r>
@@ -5252,9 +5296,8 @@
           <w:numId w:val="20"/>
         </w:numPr>
       </w:pPr>
-      <w:bookmarkStart w:id="19" w:name="_Toc19528799"/>
-      <w:r>
-        <w:lastRenderedPageBreak/>
+      <w:bookmarkStart w:id="19" w:name="_Toc19535520"/>
+      <w:r>
         <w:t>File transfer on GME</w:t>
       </w:r>
       <w:bookmarkEnd w:id="19"/>
@@ -5280,7 +5323,21 @@
         <w:rPr>
           <w:lang w:val="en-GB"/>
         </w:rPr>
-        <w:t>GME must be able to download one or more files from a remote location. Those files could be model or configuration files, certificates, FW updates for the connected device or FW updates for the GME itself.</w:t>
+        <w:t xml:space="preserve">GME must be able to download one or more files from a remote location. Those files could be model or configuration files, certificates, FW updates for the connected device or </w:t>
+      </w:r>
+      <w:r>
+        <w:rPr>
+          <w:color w:val="00B0F0"/>
+          <w:lang w:val="en-GB"/>
+        </w:rPr>
+        <w:t>FW updates for the GME itself</w:t>
+      </w:r>
+      <w:r>
+        <w:rPr>
+          <w:color w:val="00B0F0"/>
+          <w:lang w:val="en-GB"/>
+        </w:rPr>
+        <w:t xml:space="preserve">. </w:t>
       </w:r>
     </w:p>
     <w:p>
@@ -5309,7 +5366,19 @@
         <w:rPr>
           <w:lang w:val="en-GB"/>
         </w:rPr>
-        <w:t xml:space="preserve"> through connection to a HTTPS server. Hence, GME must implement HTTPS client functionalities.</w:t>
+        <w:t xml:space="preserve"> through connection to a HTTPS server. </w:t>
+      </w:r>
+      <w:r>
+        <w:rPr>
+          <w:lang w:val="en-GB"/>
+        </w:rPr>
+        <w:br/>
+      </w:r>
+      <w:r>
+        <w:rPr>
+          <w:lang w:val="en-GB"/>
+        </w:rPr>
+        <w:t>Hence, GME must implement HTTPS client functionalities.</w:t>
       </w:r>
     </w:p>
     <w:p>
@@ -5364,18 +5433,101 @@
     <w:p>
       <w:pPr>
         <w:pStyle w:val="NormaleRS"/>
-        <w:rPr>
-          <w:lang w:val="en-GB"/>
-        </w:rPr>
-      </w:pPr>
+        <w:jc w:val="left"/>
+        <w:rPr>
+          <w:color w:val="00B0F0"/>
+          <w:lang w:val="en-GB"/>
+        </w:rPr>
+      </w:pPr>
+      <w:r>
+        <w:rPr>
+          <w:color w:val="00B0F0"/>
+          <w:lang w:val="en-GB"/>
+        </w:rPr>
+        <w:t xml:space="preserve">AB: </w:t>
+      </w:r>
+      <w:r>
+        <w:rPr>
+          <w:color w:val="00B0F0"/>
+          <w:lang w:val="en-GB"/>
+        </w:rPr>
+        <w:t xml:space="preserve">About the possibility to perform a </w:t>
+      </w:r>
+      <w:r>
+        <w:rPr>
+          <w:color w:val="00B0F0"/>
+          <w:lang w:val="en-GB"/>
+        </w:rPr>
+        <w:t>GME FW</w:t>
+      </w:r>
+      <w:r>
+        <w:rPr>
+          <w:color w:val="00B0F0"/>
+          <w:lang w:val="en-GB"/>
+        </w:rPr>
+        <w:t xml:space="preserve"> updates</w:t>
+      </w:r>
+      <w:r>
+        <w:rPr>
+          <w:color w:val="00B0F0"/>
+          <w:lang w:val="en-GB"/>
+        </w:rPr>
+        <w:t xml:space="preserve"> a good choice if possible is to use </w:t>
+      </w:r>
     </w:p>
     <w:p>
       <w:pPr>
         <w:pStyle w:val="NormaleRS"/>
-        <w:rPr>
-          <w:lang w:val="en-GB"/>
-        </w:rPr>
-      </w:pPr>
+        <w:jc w:val="left"/>
+        <w:rPr>
+          <w:color w:val="00B0F0"/>
+          <w:lang w:val="en-GB"/>
+        </w:rPr>
+      </w:pPr>
+      <w:r>
+        <w:rPr>
+          <w:color w:val="00B0F0"/>
+          <w:lang w:val="en-GB"/>
+        </w:rPr>
+        <w:t>HTTPS</w:t>
+      </w:r>
+      <w:r>
+        <w:rPr>
+          <w:color w:val="00B0F0"/>
+          <w:lang w:val="en-GB"/>
+        </w:rPr>
+        <w:t xml:space="preserve"> file transfer</w:t>
+      </w:r>
+      <w:r>
+        <w:rPr>
+          <w:color w:val="00B0F0"/>
+          <w:lang w:val="en-GB"/>
+        </w:rPr>
+        <w:t xml:space="preserve"> to upgrade the GME itself, i</w:t>
+      </w:r>
+      <w:r>
+        <w:rPr>
+          <w:color w:val="00B0F0"/>
+          <w:lang w:val="en-GB"/>
+        </w:rPr>
+        <w:t xml:space="preserve">n this way all the files to the GME are transferred in the same way, is </w:t>
+      </w:r>
+      <w:r>
+        <w:rPr>
+          <w:color w:val="00B0F0"/>
+          <w:lang w:val="en-GB"/>
+        </w:rPr>
+        <w:t xml:space="preserve">it </w:t>
+      </w:r>
+      <w:proofErr w:type="gramStart"/>
+      <w:r>
+        <w:rPr>
+          <w:color w:val="00B0F0"/>
+          <w:lang w:val="en-GB"/>
+        </w:rPr>
+        <w:t>possible ?</w:t>
+      </w:r>
+      <w:proofErr w:type="gramEnd"/>
     </w:p>
     <w:p>
       <w:pPr>
@@ -5665,7 +5817,7 @@
           <w:numId w:val="20"/>
         </w:numPr>
       </w:pPr>
-      <w:bookmarkStart w:id="20" w:name="_Toc19528800"/>
+      <w:bookmarkStart w:id="20" w:name="_Toc19535521"/>
       <w:r>
         <w:lastRenderedPageBreak/>
         <w:t>Implementation</w:t>
@@ -5764,21 +5916,7 @@
         <w:rPr>
           <w:lang w:val="en-GB"/>
         </w:rPr>
-        <w:t xml:space="preserve">Files </w:t>
-      </w:r>
-      <w:proofErr w:type="gramStart"/>
-      <w:r>
-        <w:rPr>
-          <w:lang w:val="en-GB"/>
-        </w:rPr>
-        <w:t>will be called</w:t>
-      </w:r>
-      <w:proofErr w:type="gramEnd"/>
-      <w:r>
-        <w:rPr>
-          <w:lang w:val="en-GB"/>
-        </w:rPr>
-        <w:t xml:space="preserve"> after their functionality, in an intuitive manner (i.e. RTC functions will be saved in RTS_*.* file).</w:t>
+        <w:t>Files will be called after their functionality, in an intuitive manner (i.e. RTC functions will be saved in RTS_*.* file).</w:t>
       </w:r>
     </w:p>
     <w:p>
@@ -5823,10 +5961,10 @@
         <w:tblLook w:val="04A0" w:firstRow="1" w:lastRow="0" w:firstColumn="1" w:lastColumn="0" w:noHBand="0" w:noVBand="1"/>
       </w:tblPr>
       <w:tblGrid>
-        <w:gridCol w:w="2689"/>
-        <w:gridCol w:w="3402"/>
-        <w:gridCol w:w="913"/>
-        <w:gridCol w:w="929"/>
+        <w:gridCol w:w="2679"/>
+        <w:gridCol w:w="3390"/>
+        <w:gridCol w:w="937"/>
+        <w:gridCol w:w="927"/>
       </w:tblGrid>
       <w:tr>
         <w:trPr>
@@ -5840,11 +5978,13 @@
             <w:pPr>
               <w:pStyle w:val="NormaleRS"/>
               <w:rPr>
+                <w:b/>
                 <w:lang w:val="en-GB"/>
               </w:rPr>
             </w:pPr>
             <w:r>
               <w:rPr>
+                <w:b/>
                 <w:lang w:val="en-GB"/>
               </w:rPr>
               <w:t>FEATURE</w:t>
@@ -5859,11 +5999,13 @@
             <w:pPr>
               <w:pStyle w:val="NormaleRS"/>
               <w:rPr>
+                <w:b/>
                 <w:lang w:val="en-GB"/>
               </w:rPr>
             </w:pPr>
             <w:r>
               <w:rPr>
+                <w:b/>
                 <w:lang w:val="en-GB"/>
               </w:rPr>
               <w:t>OPERATION</w:t>
@@ -5878,11 +6020,13 @@
             <w:pPr>
               <w:pStyle w:val="NormaleRS"/>
               <w:rPr>
+                <w:b/>
                 <w:lang w:val="en-GB"/>
               </w:rPr>
             </w:pPr>
             <w:r>
               <w:rPr>
+                <w:b/>
                 <w:lang w:val="en-GB"/>
               </w:rPr>
               <w:t>CAREL</w:t>
@@ -5897,11 +6041,13 @@
             <w:pPr>
               <w:pStyle w:val="NormaleRS"/>
               <w:rPr>
+                <w:b/>
                 <w:lang w:val="en-GB"/>
               </w:rPr>
             </w:pPr>
             <w:r>
               <w:rPr>
+                <w:b/>
                 <w:lang w:val="en-GB"/>
               </w:rPr>
               <w:t>USR</w:t>
@@ -7845,19 +7991,7 @@
               <w:rPr>
                 <w:lang w:val="en-GB"/>
               </w:rPr>
-              <w:t xml:space="preserve">Read/write </w:t>
-            </w:r>
-            <w:r>
-              <w:rPr>
-                <w:lang w:val="en-GB"/>
-              </w:rPr>
-              <w:t xml:space="preserve">single/multiple </w:t>
-            </w:r>
-            <w:r>
-              <w:rPr>
-                <w:lang w:val="en-GB"/>
-              </w:rPr>
-              <w:t>HR</w:t>
+              <w:t>Read/write single/multiple HR</w:t>
             </w:r>
           </w:p>
         </w:tc>
@@ -7920,19 +8054,7 @@
               <w:rPr>
                 <w:lang w:val="en-GB"/>
               </w:rPr>
-              <w:t xml:space="preserve">Read/write </w:t>
-            </w:r>
-            <w:r>
-              <w:rPr>
-                <w:lang w:val="en-GB"/>
-              </w:rPr>
-              <w:t xml:space="preserve">single/multiple </w:t>
-            </w:r>
-            <w:r>
-              <w:rPr>
-                <w:lang w:val="en-GB"/>
-              </w:rPr>
-              <w:t>IR</w:t>
+              <w:t>Read/write single/multiple IR</w:t>
             </w:r>
           </w:p>
         </w:tc>
@@ -7995,19 +8117,7 @@
               <w:rPr>
                 <w:lang w:val="en-GB"/>
               </w:rPr>
-              <w:t xml:space="preserve">Read/write </w:t>
-            </w:r>
-            <w:r>
-              <w:rPr>
-                <w:lang w:val="en-GB"/>
-              </w:rPr>
-              <w:t xml:space="preserve">single/multiple </w:t>
-            </w:r>
-            <w:r>
-              <w:rPr>
-                <w:lang w:val="en-GB"/>
-              </w:rPr>
-              <w:t>DI</w:t>
+              <w:t>Read/write single/multiple DI</w:t>
             </w:r>
           </w:p>
         </w:tc>
@@ -9213,12 +9323,14 @@
           <w:numId w:val="20"/>
         </w:numPr>
       </w:pPr>
-      <w:bookmarkStart w:id="21" w:name="_Toc19528801"/>
-      <w:r>
-        <w:t xml:space="preserve">Real-time OS </w:t>
-      </w:r>
-      <w:bookmarkStart w:id="22" w:name="_GoBack"/>
-      <w:bookmarkEnd w:id="22"/>
+      <w:bookmarkStart w:id="21" w:name="_Toc19535522"/>
+      <w:r>
+        <w:t>Real-time OS</w:t>
+      </w:r>
+      <w:bookmarkEnd w:id="21"/>
+      <w:r>
+        <w:t xml:space="preserve"> </w:t>
+      </w:r>
     </w:p>
     <w:p>
       <w:pPr>
@@ -9228,10 +9340,14 @@
           <w:numId w:val="20"/>
         </w:numPr>
       </w:pPr>
-      <w:r>
-        <w:t xml:space="preserve">File system </w:t>
-      </w:r>
-      <w:bookmarkEnd w:id="21"/>
+      <w:bookmarkStart w:id="22" w:name="_Toc19535523"/>
+      <w:r>
+        <w:t>File system</w:t>
+      </w:r>
+      <w:bookmarkEnd w:id="22"/>
+      <w:r>
+        <w:t xml:space="preserve"> </w:t>
+      </w:r>
     </w:p>
     <w:p>
       <w:pPr>
@@ -9270,6 +9386,8 @@
           <w:lang w:val="en-GB"/>
         </w:rPr>
       </w:pPr>
+      <w:bookmarkStart w:id="23" w:name="_GoBack"/>
+      <w:bookmarkEnd w:id="23"/>
     </w:p>
     <w:sectPr>
       <w:pgSz w:w="11906" w:h="16838"/>
@@ -9841,7 +9959,7 @@
 
 <file path=word/numbering.xml><?xml version="1.0" encoding="utf-8"?>
 <w:numbering xmlns:wpc="http://schemas.microsoft.com/office/word/2010/wordprocessingCanvas" xmlns:mc="http://schemas.openxmlformats.org/markup-compatibility/2006" xmlns:o="urn:schemas-microsoft-com:office:office" xmlns:r="http://schemas.openxmlformats.org/officeDocument/2006/relationships" xmlns:m="http://schemas.openxmlformats.org/officeDocument/2006/math" xmlns:v="urn:schemas-microsoft-com:vml" xmlns:wp14="http://schemas.microsoft.com/office/word/2010/wordprocessingDrawing" xmlns:wp="http://schemas.openxmlformats.org/drawingml/2006/wordprocessingDrawing" xmlns:w10="urn:schemas-microsoft-com:office:word" xmlns:w="http://schemas.openxmlformats.org/wordprocessingml/2006/main" xmlns:w14="http://schemas.microsoft.com/office/word/2010/wordml" xmlns:w15="http://schemas.microsoft.com/office/word/2012/wordml" xmlns:wpg="http://schemas.microsoft.com/office/word/2010/wordprocessingGroup" xmlns:wpi="http://schemas.microsoft.com/office/word/2010/wordprocessingInk" xmlns:wne="http://schemas.microsoft.com/office/word/2006/wordml" xmlns:wps="http://schemas.microsoft.com/office/word/2010/wordprocessingShape" mc:Ignorable="w14 w15 wp14">
-  <w:abstractNum w:abstractNumId="0" w15:restartNumberingAfterBreak="0">
+  <w:abstractNum w:abstractNumId="0">
     <w:nsid w:val="FFFFFF83"/>
     <w:multiLevelType w:val="singleLevel"/>
     <w:tmpl w:val="009CB0BA"/>
@@ -9862,7 +9980,7 @@
       </w:rPr>
     </w:lvl>
   </w:abstractNum>
-  <w:abstractNum w:abstractNumId="1" w15:restartNumberingAfterBreak="0">
+  <w:abstractNum w:abstractNumId="1">
     <w:nsid w:val="10F36384"/>
     <w:multiLevelType w:val="hybridMultilevel"/>
     <w:tmpl w:val="2FE617CA"/>
@@ -9948,7 +10066,7 @@
       </w:pPr>
     </w:lvl>
   </w:abstractNum>
-  <w:abstractNum w:abstractNumId="2" w15:restartNumberingAfterBreak="0">
+  <w:abstractNum w:abstractNumId="2">
     <w:nsid w:val="1C7C0A43"/>
     <w:multiLevelType w:val="hybridMultilevel"/>
     <w:tmpl w:val="A85EB230"/>
@@ -10034,7 +10152,7 @@
       </w:pPr>
     </w:lvl>
   </w:abstractNum>
-  <w:abstractNum w:abstractNumId="3" w15:restartNumberingAfterBreak="0">
+  <w:abstractNum w:abstractNumId="3">
     <w:nsid w:val="1F746460"/>
     <w:multiLevelType w:val="hybridMultilevel"/>
     <w:tmpl w:val="206E8522"/>
@@ -10147,7 +10265,7 @@
       </w:rPr>
     </w:lvl>
   </w:abstractNum>
-  <w:abstractNum w:abstractNumId="4" w15:restartNumberingAfterBreak="0">
+  <w:abstractNum w:abstractNumId="4">
     <w:nsid w:val="209A747F"/>
     <w:multiLevelType w:val="multilevel"/>
     <w:tmpl w:val="C49E735A"/>
@@ -10306,7 +10424,7 @@
       </w:pPr>
     </w:lvl>
   </w:abstractNum>
-  <w:abstractNum w:abstractNumId="5" w15:restartNumberingAfterBreak="0">
+  <w:abstractNum w:abstractNumId="5">
     <w:nsid w:val="2C0A2472"/>
     <w:multiLevelType w:val="hybridMultilevel"/>
     <w:tmpl w:val="C228FCCC"/>
@@ -10419,7 +10537,7 @@
       </w:rPr>
     </w:lvl>
   </w:abstractNum>
-  <w:abstractNum w:abstractNumId="6" w15:restartNumberingAfterBreak="0">
+  <w:abstractNum w:abstractNumId="6">
     <w:nsid w:val="2EE83F28"/>
     <w:multiLevelType w:val="hybridMultilevel"/>
     <w:tmpl w:val="5DD4F368"/>
@@ -10505,7 +10623,7 @@
       </w:pPr>
     </w:lvl>
   </w:abstractNum>
-  <w:abstractNum w:abstractNumId="7" w15:restartNumberingAfterBreak="0">
+  <w:abstractNum w:abstractNumId="7">
     <w:nsid w:val="3016731A"/>
     <w:multiLevelType w:val="hybridMultilevel"/>
     <w:tmpl w:val="0C42C088"/>
@@ -10591,7 +10709,7 @@
       </w:pPr>
     </w:lvl>
   </w:abstractNum>
-  <w:abstractNum w:abstractNumId="8" w15:restartNumberingAfterBreak="0">
+  <w:abstractNum w:abstractNumId="8">
     <w:nsid w:val="38747785"/>
     <w:multiLevelType w:val="hybridMultilevel"/>
     <w:tmpl w:val="D0E68F8E"/>
@@ -10677,7 +10795,7 @@
       </w:pPr>
     </w:lvl>
   </w:abstractNum>
-  <w:abstractNum w:abstractNumId="9" w15:restartNumberingAfterBreak="0">
+  <w:abstractNum w:abstractNumId="9">
     <w:nsid w:val="3B794FC6"/>
     <w:multiLevelType w:val="hybridMultilevel"/>
     <w:tmpl w:val="B504FCFE"/>
@@ -10789,7 +10907,7 @@
       </w:rPr>
     </w:lvl>
   </w:abstractNum>
-  <w:abstractNum w:abstractNumId="10" w15:restartNumberingAfterBreak="0">
+  <w:abstractNum w:abstractNumId="10">
     <w:nsid w:val="50E92E06"/>
     <w:multiLevelType w:val="hybridMultilevel"/>
     <w:tmpl w:val="8FD6AD02"/>
@@ -10902,7 +11020,7 @@
       </w:rPr>
     </w:lvl>
   </w:abstractNum>
-  <w:abstractNum w:abstractNumId="11" w15:restartNumberingAfterBreak="0">
+  <w:abstractNum w:abstractNumId="11">
     <w:nsid w:val="51BE2DBF"/>
     <w:multiLevelType w:val="hybridMultilevel"/>
     <w:tmpl w:val="A85EB230"/>
@@ -10988,7 +11106,7 @@
       </w:pPr>
     </w:lvl>
   </w:abstractNum>
-  <w:abstractNum w:abstractNumId="12" w15:restartNumberingAfterBreak="0">
+  <w:abstractNum w:abstractNumId="12">
     <w:nsid w:val="542977F0"/>
     <w:multiLevelType w:val="hybridMultilevel"/>
     <w:tmpl w:val="A85EB230"/>
@@ -11074,7 +11192,7 @@
       </w:pPr>
     </w:lvl>
   </w:abstractNum>
-  <w:abstractNum w:abstractNumId="13" w15:restartNumberingAfterBreak="0">
+  <w:abstractNum w:abstractNumId="13">
     <w:nsid w:val="557C45A6"/>
     <w:multiLevelType w:val="hybridMultilevel"/>
     <w:tmpl w:val="21E0F92E"/>
@@ -11187,7 +11305,7 @@
       </w:rPr>
     </w:lvl>
   </w:abstractNum>
-  <w:abstractNum w:abstractNumId="14" w15:restartNumberingAfterBreak="0">
+  <w:abstractNum w:abstractNumId="14">
     <w:nsid w:val="57034F3E"/>
     <w:multiLevelType w:val="hybridMultilevel"/>
     <w:tmpl w:val="81DEC61C"/>
@@ -11273,7 +11391,7 @@
       </w:pPr>
     </w:lvl>
   </w:abstractNum>
-  <w:abstractNum w:abstractNumId="15" w15:restartNumberingAfterBreak="0">
+  <w:abstractNum w:abstractNumId="15">
     <w:nsid w:val="58336540"/>
     <w:multiLevelType w:val="hybridMultilevel"/>
     <w:tmpl w:val="1D28E06A"/>
@@ -11386,7 +11504,7 @@
       </w:rPr>
     </w:lvl>
   </w:abstractNum>
-  <w:abstractNum w:abstractNumId="16" w15:restartNumberingAfterBreak="0">
+  <w:abstractNum w:abstractNumId="16">
     <w:nsid w:val="5AEC48D5"/>
     <w:multiLevelType w:val="hybridMultilevel"/>
     <w:tmpl w:val="91BC4E1A"/>
@@ -11472,7 +11590,7 @@
       </w:pPr>
     </w:lvl>
   </w:abstractNum>
-  <w:abstractNum w:abstractNumId="17" w15:restartNumberingAfterBreak="0">
+  <w:abstractNum w:abstractNumId="17">
     <w:nsid w:val="5DB64F7A"/>
     <w:multiLevelType w:val="multilevel"/>
     <w:tmpl w:val="38D82CF6"/>
@@ -11655,7 +11773,7 @@
       </w:rPr>
     </w:lvl>
   </w:abstractNum>
-  <w:abstractNum w:abstractNumId="18" w15:restartNumberingAfterBreak="0">
+  <w:abstractNum w:abstractNumId="18">
     <w:nsid w:val="6905431F"/>
     <w:multiLevelType w:val="hybridMultilevel"/>
     <w:tmpl w:val="8CF894BC"/>
@@ -11768,7 +11886,7 @@
       </w:rPr>
     </w:lvl>
   </w:abstractNum>
-  <w:abstractNum w:abstractNumId="19" w15:restartNumberingAfterBreak="0">
+  <w:abstractNum w:abstractNumId="19">
     <w:nsid w:val="699677DF"/>
     <w:multiLevelType w:val="hybridMultilevel"/>
     <w:tmpl w:val="DEFAD150"/>
@@ -13379,6 +13497,7 @@
       <w:jc w:val="both"/>
     </w:pPr>
     <w:tblPr>
+      <w:tblInd w:w="0" w:type="dxa"/>
       <w:tblBorders>
         <w:top w:val="single" w:sz="4" w:space="0" w:color="auto"/>
         <w:left w:val="single" w:sz="4" w:space="0" w:color="auto"/>
@@ -13387,6 +13506,12 @@
         <w:insideH w:val="single" w:sz="4" w:space="0" w:color="auto"/>
         <w:insideV w:val="single" w:sz="4" w:space="0" w:color="auto"/>
       </w:tblBorders>
+      <w:tblCellMar>
+        <w:top w:w="0" w:type="dxa"/>
+        <w:left w:w="108" w:type="dxa"/>
+        <w:bottom w:w="0" w:type="dxa"/>
+        <w:right w:w="108" w:type="dxa"/>
+      </w:tblCellMar>
     </w:tblPr>
   </w:style>
   <w:style w:type="paragraph" w:customStyle="1" w:styleId="Titolo3RS">
@@ -13925,7 +14050,7 @@
 </file>
 
 <file path=customXml/itemProps1.xml><?xml version="1.0" encoding="utf-8"?>
-<ds:datastoreItem xmlns:ds="http://schemas.openxmlformats.org/officeDocument/2006/customXml" ds:itemID="{DBE1A5B6-564C-437A-B87E-2E751186C457}">
+<ds:datastoreItem xmlns:ds="http://schemas.openxmlformats.org/officeDocument/2006/customXml" ds:itemID="{B83F317F-D1E7-4D33-9AD9-0C8AFF159255}">
   <ds:schemaRefs>
     <ds:schemaRef ds:uri="http://schemas.openxmlformats.org/officeDocument/2006/bibliography"/>
   </ds:schemaRefs>

</xml_diff>